<commit_message>
get order pdf is done
</commit_message>
<xml_diff>
--- a/django_project/api_auction/views/order_pdf_template.docx
+++ b/django_project/api_auction/views/order_pdf_template.docx
@@ -41,7 +41,23 @@
           <w:bCs/>
           <w:lang w:val="en-US"/>
         </w:rPr>
-        <w:t>{{ transportation_number }}</w:t>
+        <w:t xml:space="preserve">{{ </w:t>
+      </w:r>
+      <w:proofErr w:type="spellStart"/>
+      <w:r>
+        <w:rPr>
+          <w:bCs/>
+          <w:lang w:val="en-US"/>
+        </w:rPr>
+        <w:t>transportation_number</w:t>
+      </w:r>
+      <w:proofErr w:type="spellEnd"/>
+      <w:r>
+        <w:rPr>
+          <w:bCs/>
+          <w:lang w:val="en-US"/>
+        </w:rPr>
+        <w:t xml:space="preserve"> }}</w:t>
       </w:r>
       <w:r>
         <w:rPr>
@@ -99,6 +115,7 @@
         </w:rPr>
         <w:t xml:space="preserve">{{ </w:t>
       </w:r>
+      <w:proofErr w:type="spellStart"/>
       <w:r>
         <w:rPr>
           <w:bCs/>
@@ -134,6 +151,7 @@
         </w:rPr>
         <w:t>lst</w:t>
       </w:r>
+      <w:proofErr w:type="spellEnd"/>
       <w:r>
         <w:rPr>
           <w:bCs/>
@@ -195,7 +213,23 @@
           <w:bCs/>
           <w:lang w:val="en-US"/>
         </w:rPr>
-        <w:t>{{ customer_manager.company.company_name }}</w:t>
+        <w:t xml:space="preserve">{{ </w:t>
+      </w:r>
+      <w:proofErr w:type="spellStart"/>
+      <w:r>
+        <w:rPr>
+          <w:bCs/>
+          <w:lang w:val="en-US"/>
+        </w:rPr>
+        <w:t>customer_manager.company.company_name</w:t>
+      </w:r>
+      <w:proofErr w:type="spellEnd"/>
+      <w:r>
+        <w:rPr>
+          <w:bCs/>
+          <w:lang w:val="en-US"/>
+        </w:rPr>
+        <w:t xml:space="preserve"> }}</w:t>
       </w:r>
       <w:r>
         <w:rPr>
@@ -230,7 +264,15 @@
           <w:bCs/>
           <w:lang w:val="en-US"/>
         </w:rPr>
-        <w:t>{{ customer_manager.company.</w:t>
+        <w:t xml:space="preserve">{{ </w:t>
+      </w:r>
+      <w:proofErr w:type="spellStart"/>
+      <w:r>
+        <w:rPr>
+          <w:bCs/>
+          <w:lang w:val="en-US"/>
+        </w:rPr>
+        <w:t>customer_manager.company.</w:t>
       </w:r>
       <w:r>
         <w:rPr>
@@ -239,6 +281,7 @@
         </w:rPr>
         <w:t>customer_company_id</w:t>
       </w:r>
+      <w:proofErr w:type="spellEnd"/>
       <w:r>
         <w:rPr>
           <w:bCs/>
@@ -272,7 +315,23 @@
           <w:bCs/>
           <w:lang w:val="en-US"/>
         </w:rPr>
-        <w:t>{{ customer_manager.user.full_name }}</w:t>
+        <w:t xml:space="preserve">{{ </w:t>
+      </w:r>
+      <w:proofErr w:type="spellStart"/>
+      <w:r>
+        <w:rPr>
+          <w:bCs/>
+          <w:lang w:val="en-US"/>
+        </w:rPr>
+        <w:t>customer_manager.user.full_name</w:t>
+      </w:r>
+      <w:proofErr w:type="spellEnd"/>
+      <w:r>
+        <w:rPr>
+          <w:bCs/>
+          <w:lang w:val="en-US"/>
+        </w:rPr>
+        <w:t xml:space="preserve"> }}</w:t>
       </w:r>
       <w:r>
         <w:rPr>
@@ -289,12 +348,37 @@
           <w:lang w:val="en-US"/>
         </w:rPr>
       </w:pPr>
+      <w:proofErr w:type="spellStart"/>
       <w:r>
         <w:rPr>
           <w:b/>
           <w:lang w:val="kk-KZ"/>
         </w:rPr>
-        <w:t xml:space="preserve">Реквизиты заказчика: </w:t>
+        <w:t>Реквизиты</w:t>
+      </w:r>
+      <w:proofErr w:type="spellEnd"/>
+      <w:r>
+        <w:rPr>
+          <w:b/>
+          <w:lang w:val="kk-KZ"/>
+        </w:rPr>
+        <w:t xml:space="preserve"> </w:t>
+      </w:r>
+      <w:proofErr w:type="spellStart"/>
+      <w:r>
+        <w:rPr>
+          <w:b/>
+          <w:lang w:val="kk-KZ"/>
+        </w:rPr>
+        <w:t>заказчика</w:t>
+      </w:r>
+      <w:proofErr w:type="spellEnd"/>
+      <w:r>
+        <w:rPr>
+          <w:b/>
+          <w:lang w:val="kk-KZ"/>
+        </w:rPr>
+        <w:t xml:space="preserve">: </w:t>
       </w:r>
       <w:r>
         <w:rPr>
@@ -311,12 +395,21 @@
         <w:t xml:space="preserve">{{ </w:t>
       </w:r>
       <w:bookmarkStart w:id="0" w:name="_Hlk187363449"/>
-      <w:r>
-        <w:rPr>
-          <w:bCs/>
-          <w:lang w:val="en-US"/>
-        </w:rPr>
-        <w:t xml:space="preserve">customer_manager.company.details </w:t>
+      <w:proofErr w:type="spellStart"/>
+      <w:r>
+        <w:rPr>
+          <w:bCs/>
+          <w:lang w:val="en-US"/>
+        </w:rPr>
+        <w:t>customer_manager.company.details</w:t>
+      </w:r>
+      <w:proofErr w:type="spellEnd"/>
+      <w:r>
+        <w:rPr>
+          <w:bCs/>
+          <w:lang w:val="en-US"/>
+        </w:rPr>
+        <w:t xml:space="preserve"> </w:t>
       </w:r>
       <w:bookmarkEnd w:id="0"/>
       <w:r>
@@ -360,7 +453,23 @@
           <w:bCs/>
           <w:lang w:val="en-US"/>
         </w:rPr>
-        <w:t xml:space="preserve"> if transporter_manager %}</w:t>
+        <w:t xml:space="preserve"> if </w:t>
+      </w:r>
+      <w:proofErr w:type="spellStart"/>
+      <w:r>
+        <w:rPr>
+          <w:bCs/>
+          <w:lang w:val="en-US"/>
+        </w:rPr>
+        <w:t>transporter_manager</w:t>
+      </w:r>
+      <w:proofErr w:type="spellEnd"/>
+      <w:r>
+        <w:rPr>
+          <w:bCs/>
+          <w:lang w:val="en-US"/>
+        </w:rPr>
+        <w:t xml:space="preserve"> %}</w:t>
       </w:r>
     </w:p>
     <w:p>
@@ -397,6 +506,7 @@
         </w:rPr>
         <w:t xml:space="preserve">{{ </w:t>
       </w:r>
+      <w:proofErr w:type="spellStart"/>
       <w:r>
         <w:rPr>
           <w:bCs/>
@@ -404,6 +514,7 @@
         </w:rPr>
         <w:t>transporter_manager.company.company_name</w:t>
       </w:r>
+      <w:proofErr w:type="spellEnd"/>
       <w:r>
         <w:rPr>
           <w:bCs/>
@@ -437,7 +548,23 @@
           <w:bCs/>
           <w:lang w:val="en-US"/>
         </w:rPr>
-        <w:t>{{ transporter_manager.company.transporter_company_id }}</w:t>
+        <w:t xml:space="preserve">{{ </w:t>
+      </w:r>
+      <w:proofErr w:type="spellStart"/>
+      <w:r>
+        <w:rPr>
+          <w:bCs/>
+          <w:lang w:val="en-US"/>
+        </w:rPr>
+        <w:t>transporter_manager.company.transporter_company_id</w:t>
+      </w:r>
+      <w:proofErr w:type="spellEnd"/>
+      <w:r>
+        <w:rPr>
+          <w:bCs/>
+          <w:lang w:val="en-US"/>
+        </w:rPr>
+        <w:t xml:space="preserve"> }}</w:t>
       </w:r>
       <w:r>
         <w:rPr>
@@ -465,7 +592,23 @@
           <w:bCs/>
           <w:lang w:val="en-US"/>
         </w:rPr>
-        <w:t>{{ transporter_manager.user.full_name }}</w:t>
+        <w:t xml:space="preserve">{{ </w:t>
+      </w:r>
+      <w:proofErr w:type="spellStart"/>
+      <w:r>
+        <w:rPr>
+          <w:bCs/>
+          <w:lang w:val="en-US"/>
+        </w:rPr>
+        <w:t>transporter_manager.user.full_name</w:t>
+      </w:r>
+      <w:proofErr w:type="spellEnd"/>
+      <w:r>
+        <w:rPr>
+          <w:bCs/>
+          <w:lang w:val="en-US"/>
+        </w:rPr>
+        <w:t xml:space="preserve"> }}</w:t>
       </w:r>
       <w:r>
         <w:rPr>
@@ -489,12 +632,37 @@
           <w:lang w:val="en-US"/>
         </w:rPr>
       </w:pPr>
+      <w:proofErr w:type="spellStart"/>
       <w:r>
         <w:rPr>
           <w:b/>
           <w:lang w:val="kk-KZ"/>
         </w:rPr>
-        <w:t xml:space="preserve">Реквизиты перевозчика: </w:t>
+        <w:t>Реквизиты</w:t>
+      </w:r>
+      <w:proofErr w:type="spellEnd"/>
+      <w:r>
+        <w:rPr>
+          <w:b/>
+          <w:lang w:val="kk-KZ"/>
+        </w:rPr>
+        <w:t xml:space="preserve"> </w:t>
+      </w:r>
+      <w:proofErr w:type="spellStart"/>
+      <w:r>
+        <w:rPr>
+          <w:b/>
+          <w:lang w:val="kk-KZ"/>
+        </w:rPr>
+        <w:t>перевозчика</w:t>
+      </w:r>
+      <w:proofErr w:type="spellEnd"/>
+      <w:r>
+        <w:rPr>
+          <w:b/>
+          <w:lang w:val="kk-KZ"/>
+        </w:rPr>
+        <w:t xml:space="preserve">: </w:t>
       </w:r>
       <w:r>
         <w:rPr>
@@ -510,6 +678,7 @@
         </w:rPr>
         <w:t xml:space="preserve">{{ </w:t>
       </w:r>
+      <w:proofErr w:type="spellStart"/>
       <w:r>
         <w:rPr>
           <w:bCs/>
@@ -522,7 +691,15 @@
           <w:bCs/>
           <w:lang w:val="en-US"/>
         </w:rPr>
-        <w:t>er_manager.company.details }}</w:t>
+        <w:t>er_manager.company.details</w:t>
+      </w:r>
+      <w:proofErr w:type="spellEnd"/>
+      <w:r>
+        <w:rPr>
+          <w:bCs/>
+          <w:lang w:val="en-US"/>
+        </w:rPr>
+        <w:t xml:space="preserve"> }}</w:t>
       </w:r>
       <w:r>
         <w:rPr>
@@ -659,7 +836,39 @@
           <w:bCs/>
           <w:lang w:val="en-US"/>
         </w:rPr>
-        <w:t>{%p if application_type or assignment_datetime %}</w:t>
+        <w:t xml:space="preserve">{%p if </w:t>
+      </w:r>
+      <w:proofErr w:type="spellStart"/>
+      <w:r>
+        <w:rPr>
+          <w:bCs/>
+          <w:lang w:val="en-US"/>
+        </w:rPr>
+        <w:t>application_type</w:t>
+      </w:r>
+      <w:proofErr w:type="spellEnd"/>
+      <w:r>
+        <w:rPr>
+          <w:bCs/>
+          <w:lang w:val="en-US"/>
+        </w:rPr>
+        <w:t xml:space="preserve"> or </w:t>
+      </w:r>
+      <w:proofErr w:type="spellStart"/>
+      <w:r>
+        <w:rPr>
+          <w:bCs/>
+          <w:lang w:val="en-US"/>
+        </w:rPr>
+        <w:t>assignment_datetime</w:t>
+      </w:r>
+      <w:proofErr w:type="spellEnd"/>
+      <w:r>
+        <w:rPr>
+          <w:bCs/>
+          <w:lang w:val="en-US"/>
+        </w:rPr>
+        <w:t xml:space="preserve"> %}</w:t>
       </w:r>
     </w:p>
     <w:tbl>
@@ -792,6 +1001,7 @@
               </w:rPr>
               <w:t xml:space="preserve">{{ </w:t>
             </w:r>
+            <w:proofErr w:type="spellStart"/>
             <w:r>
               <w:rPr>
                 <w:bCs/>
@@ -813,6 +1023,7 @@
               </w:rPr>
               <w:t>type</w:t>
             </w:r>
+            <w:proofErr w:type="spellEnd"/>
             <w:r>
               <w:rPr>
                 <w:bCs/>
@@ -840,12 +1051,21 @@
               </w:rPr>
               <w:t xml:space="preserve">{{ </w:t>
             </w:r>
-            <w:r>
-              <w:rPr>
-                <w:bCs/>
-                <w:lang w:val="en-US"/>
-              </w:rPr>
-              <w:t xml:space="preserve">assignment_datetime </w:t>
+            <w:proofErr w:type="spellStart"/>
+            <w:r>
+              <w:rPr>
+                <w:bCs/>
+                <w:lang w:val="en-US"/>
+              </w:rPr>
+              <w:t>assignment_datetime</w:t>
+            </w:r>
+            <w:proofErr w:type="spellEnd"/>
+            <w:r>
+              <w:rPr>
+                <w:bCs/>
+                <w:lang w:val="en-US"/>
+              </w:rPr>
+              <w:t xml:space="preserve"> </w:t>
             </w:r>
             <w:r>
               <w:rPr>
@@ -911,6 +1131,7 @@
         </w:rPr>
         <w:t xml:space="preserve">{%p if </w:t>
       </w:r>
+      <w:proofErr w:type="spellStart"/>
       <w:r>
         <w:rPr>
           <w:b/>
@@ -919,6 +1140,7 @@
         </w:rPr>
         <w:t>rejected_offer_text</w:t>
       </w:r>
+      <w:proofErr w:type="spellEnd"/>
       <w:r>
         <w:rPr>
           <w:b/>
@@ -950,7 +1172,25 @@
           <w:color w:val="FF0000"/>
           <w:lang w:val="en-US"/>
         </w:rPr>
-        <w:t>{{ rejected_offer_text }}</w:t>
+        <w:t xml:space="preserve">{{ </w:t>
+      </w:r>
+      <w:proofErr w:type="spellStart"/>
+      <w:r>
+        <w:rPr>
+          <w:b/>
+          <w:color w:val="FF0000"/>
+          <w:lang w:val="en-US"/>
+        </w:rPr>
+        <w:t>rejected_offer_text</w:t>
+      </w:r>
+      <w:proofErr w:type="spellEnd"/>
+      <w:r>
+        <w:rPr>
+          <w:b/>
+          <w:color w:val="FF0000"/>
+          <w:lang w:val="en-US"/>
+        </w:rPr>
+        <w:t xml:space="preserve"> }}</w:t>
       </w:r>
       <w:r>
         <w:rPr>
@@ -1005,8 +1245,17 @@
                 <w:b/>
                 <w:lang w:val="kk-KZ"/>
               </w:rPr>
-              <w:t>Тип кузова</w:t>
-            </w:r>
+              <w:t xml:space="preserve">Тип </w:t>
+            </w:r>
+            <w:proofErr w:type="spellStart"/>
+            <w:r>
+              <w:rPr>
+                <w:b/>
+                <w:lang w:val="kk-KZ"/>
+              </w:rPr>
+              <w:t>кузова</w:t>
+            </w:r>
+            <w:proofErr w:type="spellEnd"/>
           </w:p>
         </w:tc>
         <w:tc>
@@ -1025,7 +1274,23 @@
                 <w:bCs/>
                 <w:lang w:val="en-US"/>
               </w:rPr>
-              <w:t>{{ transport_body_type }}</w:t>
+              <w:t xml:space="preserve">{{ </w:t>
+            </w:r>
+            <w:proofErr w:type="spellStart"/>
+            <w:r>
+              <w:rPr>
+                <w:bCs/>
+                <w:lang w:val="en-US"/>
+              </w:rPr>
+              <w:t>transport_body_type</w:t>
+            </w:r>
+            <w:proofErr w:type="spellEnd"/>
+            <w:r>
+              <w:rPr>
+                <w:bCs/>
+                <w:lang w:val="en-US"/>
+              </w:rPr>
+              <w:t xml:space="preserve"> }}</w:t>
             </w:r>
           </w:p>
         </w:tc>
@@ -1042,6 +1307,7 @@
                 <w:lang w:val="kk-KZ"/>
               </w:rPr>
             </w:pPr>
+            <w:proofErr w:type="spellStart"/>
             <w:r>
               <w:rPr>
                 <w:b/>
@@ -1049,6 +1315,7 @@
               </w:rPr>
               <w:t>Погрузка</w:t>
             </w:r>
+            <w:proofErr w:type="spellEnd"/>
           </w:p>
         </w:tc>
         <w:tc>
@@ -1067,7 +1334,23 @@
                 <w:bCs/>
                 <w:lang w:val="en-US"/>
               </w:rPr>
-              <w:t>{{ transport_load_type }}</w:t>
+              <w:t xml:space="preserve">{{ </w:t>
+            </w:r>
+            <w:proofErr w:type="spellStart"/>
+            <w:r>
+              <w:rPr>
+                <w:bCs/>
+                <w:lang w:val="en-US"/>
+              </w:rPr>
+              <w:t>transport_load_type</w:t>
+            </w:r>
+            <w:proofErr w:type="spellEnd"/>
+            <w:r>
+              <w:rPr>
+                <w:bCs/>
+                <w:lang w:val="en-US"/>
+              </w:rPr>
+              <w:t xml:space="preserve"> }}</w:t>
             </w:r>
           </w:p>
         </w:tc>
@@ -1084,6 +1367,7 @@
                 <w:lang w:val="kk-KZ"/>
               </w:rPr>
             </w:pPr>
+            <w:proofErr w:type="spellStart"/>
             <w:r>
               <w:rPr>
                 <w:b/>
@@ -1091,6 +1375,7 @@
               </w:rPr>
               <w:t>Выгрузка</w:t>
             </w:r>
+            <w:proofErr w:type="spellEnd"/>
           </w:p>
         </w:tc>
         <w:tc>
@@ -1109,7 +1394,23 @@
                 <w:bCs/>
                 <w:lang w:val="en-US"/>
               </w:rPr>
-              <w:t>{{ transport_unload_type }}</w:t>
+              <w:t xml:space="preserve">{{ </w:t>
+            </w:r>
+            <w:proofErr w:type="spellStart"/>
+            <w:r>
+              <w:rPr>
+                <w:bCs/>
+                <w:lang w:val="en-US"/>
+              </w:rPr>
+              <w:t>transport_unload_type</w:t>
+            </w:r>
+            <w:proofErr w:type="spellEnd"/>
+            <w:r>
+              <w:rPr>
+                <w:bCs/>
+                <w:lang w:val="en-US"/>
+              </w:rPr>
+              <w:t xml:space="preserve"> }}</w:t>
             </w:r>
           </w:p>
         </w:tc>
@@ -1151,7 +1452,23 @@
                 <w:bCs/>
                 <w:lang w:val="en-US"/>
               </w:rPr>
-              <w:t>{{ transport_volume }}</w:t>
+              <w:t xml:space="preserve">{{ </w:t>
+            </w:r>
+            <w:proofErr w:type="spellStart"/>
+            <w:r>
+              <w:rPr>
+                <w:bCs/>
+                <w:lang w:val="en-US"/>
+              </w:rPr>
+              <w:t>transport_volume</w:t>
+            </w:r>
+            <w:proofErr w:type="spellEnd"/>
+            <w:r>
+              <w:rPr>
+                <w:bCs/>
+                <w:lang w:val="en-US"/>
+              </w:rPr>
+              <w:t xml:space="preserve"> }}</w:t>
             </w:r>
           </w:p>
         </w:tc>
@@ -1193,7 +1510,23 @@
                 <w:bCs/>
                 <w:lang w:val="en-US"/>
               </w:rPr>
-              <w:t>{{ temp_mode }}</w:t>
+              <w:t xml:space="preserve">{{ </w:t>
+            </w:r>
+            <w:proofErr w:type="spellStart"/>
+            <w:r>
+              <w:rPr>
+                <w:bCs/>
+                <w:lang w:val="en-US"/>
+              </w:rPr>
+              <w:t>temp_mode</w:t>
+            </w:r>
+            <w:proofErr w:type="spellEnd"/>
+            <w:r>
+              <w:rPr>
+                <w:bCs/>
+                <w:lang w:val="en-US"/>
+              </w:rPr>
+              <w:t xml:space="preserve"> }}</w:t>
             </w:r>
           </w:p>
         </w:tc>
@@ -1235,7 +1568,23 @@
                 <w:bCs/>
                 <w:lang w:val="en-US"/>
               </w:rPr>
-              <w:t>{{ adr }}</w:t>
+              <w:t xml:space="preserve">{{ </w:t>
+            </w:r>
+            <w:proofErr w:type="spellStart"/>
+            <w:r>
+              <w:rPr>
+                <w:bCs/>
+                <w:lang w:val="en-US"/>
+              </w:rPr>
+              <w:t>adr</w:t>
+            </w:r>
+            <w:proofErr w:type="spellEnd"/>
+            <w:r>
+              <w:rPr>
+                <w:bCs/>
+                <w:lang w:val="en-US"/>
+              </w:rPr>
+              <w:t xml:space="preserve"> }}</w:t>
             </w:r>
           </w:p>
         </w:tc>
@@ -1252,6 +1601,7 @@
                 <w:lang w:val="kk-KZ"/>
               </w:rPr>
             </w:pPr>
+            <w:proofErr w:type="spellStart"/>
             <w:r>
               <w:rPr>
                 <w:b/>
@@ -1259,6 +1609,7 @@
               </w:rPr>
               <w:t>Ширина</w:t>
             </w:r>
+            <w:proofErr w:type="spellEnd"/>
           </w:p>
         </w:tc>
         <w:tc>
@@ -1277,7 +1628,23 @@
                 <w:bCs/>
                 <w:lang w:val="en-US"/>
               </w:rPr>
-              <w:t>{{ transport_body_width }}</w:t>
+              <w:t xml:space="preserve">{{ </w:t>
+            </w:r>
+            <w:proofErr w:type="spellStart"/>
+            <w:r>
+              <w:rPr>
+                <w:bCs/>
+                <w:lang w:val="en-US"/>
+              </w:rPr>
+              <w:t>transport_body_width</w:t>
+            </w:r>
+            <w:proofErr w:type="spellEnd"/>
+            <w:r>
+              <w:rPr>
+                <w:bCs/>
+                <w:lang w:val="en-US"/>
+              </w:rPr>
+              <w:t xml:space="preserve"> }}</w:t>
             </w:r>
           </w:p>
         </w:tc>
@@ -1294,13 +1661,31 @@
                 <w:lang w:val="kk-KZ"/>
               </w:rPr>
             </w:pPr>
-            <w:r>
-              <w:rPr>
-                <w:b/>
-                <w:lang w:val="kk-KZ"/>
-              </w:rPr>
-              <w:t>Длина кузова</w:t>
-            </w:r>
+            <w:proofErr w:type="spellStart"/>
+            <w:r>
+              <w:rPr>
+                <w:b/>
+                <w:lang w:val="kk-KZ"/>
+              </w:rPr>
+              <w:t>Длина</w:t>
+            </w:r>
+            <w:proofErr w:type="spellEnd"/>
+            <w:r>
+              <w:rPr>
+                <w:b/>
+                <w:lang w:val="kk-KZ"/>
+              </w:rPr>
+              <w:t xml:space="preserve"> </w:t>
+            </w:r>
+            <w:proofErr w:type="spellStart"/>
+            <w:r>
+              <w:rPr>
+                <w:b/>
+                <w:lang w:val="kk-KZ"/>
+              </w:rPr>
+              <w:t>кузова</w:t>
+            </w:r>
+            <w:proofErr w:type="spellEnd"/>
           </w:p>
         </w:tc>
         <w:tc>
@@ -1319,7 +1704,23 @@
                 <w:bCs/>
                 <w:lang w:val="en-US"/>
               </w:rPr>
-              <w:t>{{ transport_body_length }}</w:t>
+              <w:t xml:space="preserve">{{ </w:t>
+            </w:r>
+            <w:proofErr w:type="spellStart"/>
+            <w:r>
+              <w:rPr>
+                <w:bCs/>
+                <w:lang w:val="en-US"/>
+              </w:rPr>
+              <w:t>transport_body_length</w:t>
+            </w:r>
+            <w:proofErr w:type="spellEnd"/>
+            <w:r>
+              <w:rPr>
+                <w:bCs/>
+                <w:lang w:val="en-US"/>
+              </w:rPr>
+              <w:t xml:space="preserve"> }}</w:t>
             </w:r>
           </w:p>
         </w:tc>
@@ -1336,13 +1737,31 @@
                 <w:lang w:val="kk-KZ"/>
               </w:rPr>
             </w:pPr>
-            <w:r>
-              <w:rPr>
-                <w:b/>
-                <w:lang w:val="kk-KZ"/>
-              </w:rPr>
-              <w:t>Высота кузова</w:t>
-            </w:r>
+            <w:proofErr w:type="spellStart"/>
+            <w:r>
+              <w:rPr>
+                <w:b/>
+                <w:lang w:val="kk-KZ"/>
+              </w:rPr>
+              <w:t>Высота</w:t>
+            </w:r>
+            <w:proofErr w:type="spellEnd"/>
+            <w:r>
+              <w:rPr>
+                <w:b/>
+                <w:lang w:val="kk-KZ"/>
+              </w:rPr>
+              <w:t xml:space="preserve"> </w:t>
+            </w:r>
+            <w:proofErr w:type="spellStart"/>
+            <w:r>
+              <w:rPr>
+                <w:b/>
+                <w:lang w:val="kk-KZ"/>
+              </w:rPr>
+              <w:t>кузова</w:t>
+            </w:r>
+            <w:proofErr w:type="spellEnd"/>
           </w:p>
         </w:tc>
         <w:tc>
@@ -1361,7 +1780,15 @@
                 <w:bCs/>
                 <w:lang w:val="en-US"/>
               </w:rPr>
-              <w:t>{{ transport_body_</w:t>
+              <w:t xml:space="preserve">{{ </w:t>
+            </w:r>
+            <w:proofErr w:type="spellStart"/>
+            <w:r>
+              <w:rPr>
+                <w:bCs/>
+                <w:lang w:val="en-US"/>
+              </w:rPr>
+              <w:t>transport_body_</w:t>
             </w:r>
             <w:r>
               <w:rPr>
@@ -1370,6 +1797,7 @@
               </w:rPr>
               <w:t>height</w:t>
             </w:r>
+            <w:proofErr w:type="spellEnd"/>
             <w:r>
               <w:rPr>
                 <w:bCs/>
@@ -1413,14 +1841,52 @@
                 <w:lang w:val="kk-KZ"/>
               </w:rPr>
             </w:pPr>
-            <w:r>
-              <w:rPr>
-                <w:b/>
-                <w:bCs/>
-                <w:lang w:val="kk-KZ"/>
-              </w:rPr>
-              <w:t>Комментарии для перевозчика</w:t>
-            </w:r>
+            <w:proofErr w:type="spellStart"/>
+            <w:r>
+              <w:rPr>
+                <w:b/>
+                <w:bCs/>
+                <w:lang w:val="kk-KZ"/>
+              </w:rPr>
+              <w:t>Комментарии</w:t>
+            </w:r>
+            <w:proofErr w:type="spellEnd"/>
+            <w:r>
+              <w:rPr>
+                <w:b/>
+                <w:bCs/>
+                <w:lang w:val="kk-KZ"/>
+              </w:rPr>
+              <w:t xml:space="preserve"> </w:t>
+            </w:r>
+            <w:proofErr w:type="spellStart"/>
+            <w:r>
+              <w:rPr>
+                <w:b/>
+                <w:bCs/>
+                <w:lang w:val="kk-KZ"/>
+              </w:rPr>
+              <w:t>для</w:t>
+            </w:r>
+            <w:proofErr w:type="spellEnd"/>
+            <w:r>
+              <w:rPr>
+                <w:b/>
+                <w:bCs/>
+                <w:lang w:val="kk-KZ"/>
+              </w:rPr>
+              <w:t xml:space="preserve"> </w:t>
+            </w:r>
+            <w:proofErr w:type="spellStart"/>
+            <w:r>
+              <w:rPr>
+                <w:b/>
+                <w:bCs/>
+                <w:lang w:val="kk-KZ"/>
+              </w:rPr>
+              <w:t>перевозчика</w:t>
+            </w:r>
+            <w:proofErr w:type="spellEnd"/>
           </w:p>
         </w:tc>
         <w:tc>
@@ -1435,14 +1901,34 @@
                 <w:lang w:val="kk-KZ"/>
               </w:rPr>
             </w:pPr>
-            <w:r>
-              <w:rPr>
-                <w:b/>
-                <w:bCs/>
-                <w:lang w:val="kk-KZ"/>
-              </w:rPr>
-              <w:t>Дополнительные требования</w:t>
-            </w:r>
+            <w:proofErr w:type="spellStart"/>
+            <w:r>
+              <w:rPr>
+                <w:b/>
+                <w:bCs/>
+                <w:lang w:val="kk-KZ"/>
+              </w:rPr>
+              <w:t>Дополнительные</w:t>
+            </w:r>
+            <w:proofErr w:type="spellEnd"/>
+            <w:r>
+              <w:rPr>
+                <w:b/>
+                <w:bCs/>
+                <w:lang w:val="kk-KZ"/>
+              </w:rPr>
+              <w:t xml:space="preserve"> </w:t>
+            </w:r>
+            <w:proofErr w:type="spellStart"/>
+            <w:r>
+              <w:rPr>
+                <w:b/>
+                <w:bCs/>
+                <w:lang w:val="kk-KZ"/>
+              </w:rPr>
+              <w:t>требования</w:t>
+            </w:r>
+            <w:proofErr w:type="spellEnd"/>
           </w:p>
         </w:tc>
       </w:tr>
@@ -1461,7 +1947,21 @@
               <w:rPr>
                 <w:lang w:val="en-US"/>
               </w:rPr>
-              <w:t>{{ comments_for_transporter }}</w:t>
+              <w:t xml:space="preserve">{{ </w:t>
+            </w:r>
+            <w:proofErr w:type="spellStart"/>
+            <w:r>
+              <w:rPr>
+                <w:lang w:val="en-US"/>
+              </w:rPr>
+              <w:t>comments_for_transporter</w:t>
+            </w:r>
+            <w:proofErr w:type="spellEnd"/>
+            <w:r>
+              <w:rPr>
+                <w:lang w:val="en-US"/>
+              </w:rPr>
+              <w:t xml:space="preserve"> }}</w:t>
             </w:r>
           </w:p>
         </w:tc>
@@ -1479,7 +1979,21 @@
               <w:rPr>
                 <w:lang w:val="en-US"/>
               </w:rPr>
-              <w:t>{{ additional_requirements }}</w:t>
+              <w:t xml:space="preserve">{{ </w:t>
+            </w:r>
+            <w:proofErr w:type="spellStart"/>
+            <w:r>
+              <w:rPr>
+                <w:lang w:val="en-US"/>
+              </w:rPr>
+              <w:t>additional_requirements</w:t>
+            </w:r>
+            <w:proofErr w:type="spellEnd"/>
+            <w:r>
+              <w:rPr>
+                <w:lang w:val="en-US"/>
+              </w:rPr>
+              <w:t xml:space="preserve"> }}</w:t>
             </w:r>
           </w:p>
         </w:tc>
@@ -1550,7 +2064,21 @@
               <w:rPr>
                 <w:lang w:val="en-US"/>
               </w:rPr>
-              <w:t>{{ driver.phone_number }}</w:t>
+              <w:t xml:space="preserve">{{ </w:t>
+            </w:r>
+            <w:proofErr w:type="spellStart"/>
+            <w:r>
+              <w:rPr>
+                <w:lang w:val="en-US"/>
+              </w:rPr>
+              <w:t>driver.phone_number</w:t>
+            </w:r>
+            <w:proofErr w:type="spellEnd"/>
+            <w:r>
+              <w:rPr>
+                <w:lang w:val="en-US"/>
+              </w:rPr>
+              <w:t xml:space="preserve"> }}</w:t>
             </w:r>
           </w:p>
         </w:tc>
@@ -1574,8 +2102,18 @@
                 <w:bCs/>
                 <w:lang w:val="kk-KZ"/>
               </w:rPr>
-              <w:t>ФИО водителя</w:t>
-            </w:r>
+              <w:t xml:space="preserve">ФИО </w:t>
+            </w:r>
+            <w:proofErr w:type="spellStart"/>
+            <w:r>
+              <w:rPr>
+                <w:b/>
+                <w:bCs/>
+                <w:lang w:val="kk-KZ"/>
+              </w:rPr>
+              <w:t>водителя</w:t>
+            </w:r>
+            <w:proofErr w:type="spellEnd"/>
           </w:p>
         </w:tc>
         <w:tc>
@@ -1592,7 +2130,21 @@
               <w:rPr>
                 <w:lang w:val="en-US"/>
               </w:rPr>
-              <w:t>{{ driver.user.full_name }}</w:t>
+              <w:t xml:space="preserve">{{ </w:t>
+            </w:r>
+            <w:proofErr w:type="spellStart"/>
+            <w:r>
+              <w:rPr>
+                <w:lang w:val="en-US"/>
+              </w:rPr>
+              <w:t>driver.user.full_name</w:t>
+            </w:r>
+            <w:proofErr w:type="spellEnd"/>
+            <w:r>
+              <w:rPr>
+                <w:lang w:val="en-US"/>
+              </w:rPr>
+              <w:t xml:space="preserve"> }}</w:t>
             </w:r>
           </w:p>
         </w:tc>
@@ -1616,8 +2168,18 @@
                 <w:bCs/>
                 <w:lang w:val="kk-KZ"/>
               </w:rPr>
-              <w:t>Номер паспорта</w:t>
-            </w:r>
+              <w:t xml:space="preserve">Номер </w:t>
+            </w:r>
+            <w:proofErr w:type="spellStart"/>
+            <w:r>
+              <w:rPr>
+                <w:b/>
+                <w:bCs/>
+                <w:lang w:val="kk-KZ"/>
+              </w:rPr>
+              <w:t>паспорта</w:t>
+            </w:r>
+            <w:proofErr w:type="spellEnd"/>
           </w:p>
         </w:tc>
         <w:tc>
@@ -1634,7 +2196,21 @@
               <w:rPr>
                 <w:lang w:val="en-US"/>
               </w:rPr>
-              <w:t>{{ driver.passport_number }}</w:t>
+              <w:t xml:space="preserve">{{ </w:t>
+            </w:r>
+            <w:proofErr w:type="spellStart"/>
+            <w:r>
+              <w:rPr>
+                <w:lang w:val="en-US"/>
+              </w:rPr>
+              <w:t>driver.passport_number</w:t>
+            </w:r>
+            <w:proofErr w:type="spellEnd"/>
+            <w:r>
+              <w:rPr>
+                <w:lang w:val="en-US"/>
+              </w:rPr>
+              <w:t xml:space="preserve"> }}</w:t>
             </w:r>
           </w:p>
         </w:tc>
@@ -1676,7 +2252,21 @@
               <w:rPr>
                 <w:lang w:val="en-US"/>
               </w:rPr>
-              <w:t>{{ driver.machine_data }}</w:t>
+              <w:t xml:space="preserve">{{ </w:t>
+            </w:r>
+            <w:proofErr w:type="spellStart"/>
+            <w:r>
+              <w:rPr>
+                <w:lang w:val="en-US"/>
+              </w:rPr>
+              <w:t>driver.machine_data</w:t>
+            </w:r>
+            <w:proofErr w:type="spellEnd"/>
+            <w:r>
+              <w:rPr>
+                <w:lang w:val="en-US"/>
+              </w:rPr>
+              <w:t xml:space="preserve"> }}</w:t>
             </w:r>
           </w:p>
         </w:tc>
@@ -1700,8 +2290,18 @@
                 <w:bCs/>
                 <w:lang w:val="kk-KZ"/>
               </w:rPr>
-              <w:t>Номер машины</w:t>
-            </w:r>
+              <w:t xml:space="preserve">Номер </w:t>
+            </w:r>
+            <w:proofErr w:type="spellStart"/>
+            <w:r>
+              <w:rPr>
+                <w:b/>
+                <w:bCs/>
+                <w:lang w:val="kk-KZ"/>
+              </w:rPr>
+              <w:t>машины</w:t>
+            </w:r>
+            <w:proofErr w:type="spellEnd"/>
           </w:p>
         </w:tc>
         <w:tc>
@@ -1718,7 +2318,14 @@
               <w:rPr>
                 <w:lang w:val="en-US"/>
               </w:rPr>
-              <w:t>{{ driver.machin</w:t>
+              <w:t xml:space="preserve">{{ </w:t>
+            </w:r>
+            <w:proofErr w:type="spellStart"/>
+            <w:r>
+              <w:rPr>
+                <w:lang w:val="en-US"/>
+              </w:rPr>
+              <w:t>driver.machin</w:t>
             </w:r>
             <w:r>
               <w:rPr>
@@ -1730,7 +2337,14 @@
               <w:rPr>
                 <w:lang w:val="en-US"/>
               </w:rPr>
-              <w:t>_number }}</w:t>
+              <w:t>_number</w:t>
+            </w:r>
+            <w:proofErr w:type="spellEnd"/>
+            <w:r>
+              <w:rPr>
+                <w:lang w:val="en-US"/>
+              </w:rPr>
+              <w:t xml:space="preserve"> }}</w:t>
             </w:r>
           </w:p>
         </w:tc>
@@ -1748,6 +2362,1527 @@
         </w:rPr>
         <w:t>{%p endif %}</w:t>
       </w:r>
+    </w:p>
+    <w:p>
+      <w:pPr>
+        <w:rPr>
+          <w:lang w:val="en-US"/>
+        </w:rPr>
+      </w:pPr>
+    </w:p>
+    <w:tbl>
+      <w:tblPr>
+        <w:tblW w:w="0" w:type="auto"/>
+        <w:jc w:val="center"/>
+        <w:tblBorders>
+          <w:top w:val="single" w:sz="4" w:space="0" w:color="auto"/>
+          <w:left w:val="single" w:sz="4" w:space="0" w:color="auto"/>
+          <w:bottom w:val="single" w:sz="4" w:space="0" w:color="auto"/>
+          <w:right w:val="single" w:sz="4" w:space="0" w:color="auto"/>
+          <w:insideH w:val="single" w:sz="4" w:space="0" w:color="auto"/>
+          <w:insideV w:val="single" w:sz="4" w:space="0" w:color="auto"/>
+        </w:tblBorders>
+        <w:tblLook w:val="0000" w:firstRow="0" w:lastRow="0" w:firstColumn="0" w:lastColumn="0" w:noHBand="0" w:noVBand="0"/>
+      </w:tblPr>
+      <w:tblGrid>
+        <w:gridCol w:w="810"/>
+        <w:gridCol w:w="755"/>
+        <w:gridCol w:w="1304"/>
+        <w:gridCol w:w="1222"/>
+        <w:gridCol w:w="1391"/>
+        <w:gridCol w:w="905"/>
+        <w:gridCol w:w="1142"/>
+        <w:gridCol w:w="671"/>
+        <w:gridCol w:w="671"/>
+        <w:gridCol w:w="1585"/>
+      </w:tblGrid>
+      <w:tr>
+        <w:trPr>
+          <w:trHeight w:val="564"/>
+          <w:jc w:val="center"/>
+        </w:trPr>
+        <w:tc>
+          <w:tcPr>
+            <w:tcW w:w="810" w:type="dxa"/>
+            <w:vMerge w:val="restart"/>
+            <w:vAlign w:val="center"/>
+          </w:tcPr>
+          <w:p>
+            <w:pPr>
+              <w:jc w:val="center"/>
+              <w:rPr>
+                <w:sz w:val="21"/>
+                <w:lang w:val="kk-KZ"/>
+              </w:rPr>
+            </w:pPr>
+            <w:r>
+              <w:rPr>
+                <w:rFonts w:ascii="TT Firs Neue" w:hAnsi="TT Firs Neue"/>
+                <w:color w:val="050A04"/>
+                <w:sz w:val="21"/>
+                <w:shd w:val="clear" w:color="auto" w:fill="FFFFFF"/>
+              </w:rPr>
+              <w:lastRenderedPageBreak/>
+              <w:t>№ Поставки</w:t>
+            </w:r>
+          </w:p>
+        </w:tc>
+        <w:tc>
+          <w:tcPr>
+            <w:tcW w:w="755" w:type="dxa"/>
+            <w:vMerge w:val="restart"/>
+            <w:vAlign w:val="center"/>
+          </w:tcPr>
+          <w:p>
+            <w:pPr>
+              <w:jc w:val="center"/>
+              <w:rPr>
+                <w:sz w:val="21"/>
+                <w:lang w:val="kk-KZ"/>
+              </w:rPr>
+            </w:pPr>
+            <w:r>
+              <w:rPr>
+                <w:rFonts w:ascii="TT Firs Neue" w:hAnsi="TT Firs Neue"/>
+                <w:color w:val="050A04"/>
+                <w:sz w:val="21"/>
+                <w:shd w:val="clear" w:color="auto" w:fill="FFFFFF"/>
+              </w:rPr>
+              <w:t>Этап</w:t>
+            </w:r>
+          </w:p>
+        </w:tc>
+        <w:tc>
+          <w:tcPr>
+            <w:tcW w:w="1304" w:type="dxa"/>
+            <w:vMerge w:val="restart"/>
+            <w:vAlign w:val="center"/>
+          </w:tcPr>
+          <w:p>
+            <w:pPr>
+              <w:jc w:val="center"/>
+              <w:rPr>
+                <w:sz w:val="21"/>
+                <w:lang w:val="kk-KZ"/>
+              </w:rPr>
+            </w:pPr>
+            <w:r>
+              <w:rPr>
+                <w:rFonts w:ascii="TT Firs Neue" w:hAnsi="TT Firs Neue"/>
+                <w:color w:val="050A04"/>
+                <w:sz w:val="21"/>
+                <w:shd w:val="clear" w:color="auto" w:fill="FFFFFF"/>
+              </w:rPr>
+              <w:t>Дата время</w:t>
+            </w:r>
+          </w:p>
+        </w:tc>
+        <w:tc>
+          <w:tcPr>
+            <w:tcW w:w="1222" w:type="dxa"/>
+            <w:vMerge w:val="restart"/>
+            <w:vAlign w:val="center"/>
+          </w:tcPr>
+          <w:p>
+            <w:pPr>
+              <w:jc w:val="center"/>
+              <w:rPr>
+                <w:sz w:val="21"/>
+                <w:lang w:val="kk-KZ"/>
+              </w:rPr>
+            </w:pPr>
+            <w:r>
+              <w:rPr>
+                <w:rFonts w:ascii="TT Firs Neue" w:hAnsi="TT Firs Neue"/>
+                <w:color w:val="050A04"/>
+                <w:sz w:val="21"/>
+                <w:szCs w:val="21"/>
+                <w:shd w:val="clear" w:color="auto" w:fill="FFFFFF"/>
+              </w:rPr>
+              <w:t>Компания</w:t>
+            </w:r>
+          </w:p>
+        </w:tc>
+        <w:tc>
+          <w:tcPr>
+            <w:tcW w:w="1391" w:type="dxa"/>
+            <w:vMerge w:val="restart"/>
+            <w:vAlign w:val="center"/>
+          </w:tcPr>
+          <w:p>
+            <w:pPr>
+              <w:jc w:val="center"/>
+              <w:rPr>
+                <w:sz w:val="21"/>
+                <w:lang w:val="kk-KZ"/>
+              </w:rPr>
+            </w:pPr>
+            <w:r>
+              <w:rPr>
+                <w:rFonts w:ascii="TT Firs Neue" w:hAnsi="TT Firs Neue"/>
+                <w:color w:val="050A04"/>
+                <w:sz w:val="21"/>
+                <w:szCs w:val="21"/>
+                <w:shd w:val="clear" w:color="auto" w:fill="FFFFFF"/>
+              </w:rPr>
+              <w:t>Индекс</w:t>
+            </w:r>
+          </w:p>
+        </w:tc>
+        <w:tc>
+          <w:tcPr>
+            <w:tcW w:w="905" w:type="dxa"/>
+            <w:vMerge w:val="restart"/>
+            <w:vAlign w:val="center"/>
+          </w:tcPr>
+          <w:p>
+            <w:pPr>
+              <w:jc w:val="center"/>
+              <w:rPr>
+                <w:sz w:val="21"/>
+                <w:lang w:val="kk-KZ"/>
+              </w:rPr>
+            </w:pPr>
+            <w:r>
+              <w:rPr>
+                <w:rFonts w:ascii="TT Firs Neue" w:hAnsi="TT Firs Neue"/>
+                <w:color w:val="050A04"/>
+                <w:sz w:val="21"/>
+                <w:szCs w:val="21"/>
+                <w:shd w:val="clear" w:color="auto" w:fill="FFFFFF"/>
+              </w:rPr>
+              <w:t>Город</w:t>
+            </w:r>
+          </w:p>
+        </w:tc>
+        <w:tc>
+          <w:tcPr>
+            <w:tcW w:w="1142" w:type="dxa"/>
+            <w:vMerge w:val="restart"/>
+            <w:vAlign w:val="center"/>
+          </w:tcPr>
+          <w:p>
+            <w:pPr>
+              <w:jc w:val="center"/>
+              <w:rPr>
+                <w:sz w:val="21"/>
+                <w:lang w:val="kk-KZ"/>
+              </w:rPr>
+            </w:pPr>
+            <w:r>
+              <w:rPr>
+                <w:rFonts w:ascii="TT Firs Neue" w:hAnsi="TT Firs Neue"/>
+                <w:color w:val="050A04"/>
+                <w:sz w:val="21"/>
+                <w:szCs w:val="21"/>
+                <w:shd w:val="clear" w:color="auto" w:fill="FFFFFF"/>
+              </w:rPr>
+              <w:t>Адрес</w:t>
+            </w:r>
+          </w:p>
+        </w:tc>
+        <w:tc>
+          <w:tcPr>
+            <w:tcW w:w="1342" w:type="dxa"/>
+            <w:gridSpan w:val="2"/>
+            <w:vAlign w:val="center"/>
+          </w:tcPr>
+          <w:p>
+            <w:pPr>
+              <w:jc w:val="center"/>
+              <w:rPr>
+                <w:sz w:val="21"/>
+                <w:lang w:val="kk-KZ"/>
+              </w:rPr>
+            </w:pPr>
+            <w:r>
+              <w:rPr>
+                <w:rFonts w:ascii="TT Firs Neue" w:hAnsi="TT Firs Neue"/>
+                <w:color w:val="050A04"/>
+                <w:sz w:val="21"/>
+                <w:szCs w:val="21"/>
+                <w:shd w:val="clear" w:color="auto" w:fill="FFFFFF"/>
+              </w:rPr>
+              <w:t>Груз</w:t>
+            </w:r>
+          </w:p>
+        </w:tc>
+        <w:tc>
+          <w:tcPr>
+            <w:tcW w:w="1585" w:type="dxa"/>
+            <w:vMerge w:val="restart"/>
+            <w:vAlign w:val="center"/>
+          </w:tcPr>
+          <w:p>
+            <w:pPr>
+              <w:jc w:val="center"/>
+              <w:rPr>
+                <w:sz w:val="21"/>
+                <w:lang w:val="kk-KZ"/>
+              </w:rPr>
+            </w:pPr>
+            <w:r>
+              <w:rPr>
+                <w:rFonts w:ascii="TT Firs Neue" w:hAnsi="TT Firs Neue"/>
+                <w:color w:val="050A04"/>
+                <w:sz w:val="21"/>
+                <w:szCs w:val="21"/>
+                <w:shd w:val="clear" w:color="auto" w:fill="FFFFFF"/>
+              </w:rPr>
+              <w:t>Контактное лицо</w:t>
+            </w:r>
+          </w:p>
+        </w:tc>
+      </w:tr>
+      <w:tr>
+        <w:trPr>
+          <w:trHeight w:val="564"/>
+          <w:jc w:val="center"/>
+        </w:trPr>
+        <w:tc>
+          <w:tcPr>
+            <w:tcW w:w="810" w:type="dxa"/>
+            <w:vMerge/>
+            <w:vAlign w:val="center"/>
+          </w:tcPr>
+          <w:p>
+            <w:pPr>
+              <w:jc w:val="center"/>
+              <w:rPr>
+                <w:rFonts w:ascii="TT Firs Neue" w:hAnsi="TT Firs Neue"/>
+                <w:color w:val="050A04"/>
+                <w:sz w:val="21"/>
+                <w:shd w:val="clear" w:color="auto" w:fill="FFFFFF"/>
+              </w:rPr>
+            </w:pPr>
+          </w:p>
+        </w:tc>
+        <w:tc>
+          <w:tcPr>
+            <w:tcW w:w="755" w:type="dxa"/>
+            <w:vMerge/>
+            <w:vAlign w:val="center"/>
+          </w:tcPr>
+          <w:p>
+            <w:pPr>
+              <w:jc w:val="center"/>
+              <w:rPr>
+                <w:rFonts w:ascii="TT Firs Neue" w:hAnsi="TT Firs Neue"/>
+                <w:color w:val="050A04"/>
+                <w:sz w:val="21"/>
+                <w:shd w:val="clear" w:color="auto" w:fill="FFFFFF"/>
+              </w:rPr>
+            </w:pPr>
+          </w:p>
+        </w:tc>
+        <w:tc>
+          <w:tcPr>
+            <w:tcW w:w="1304" w:type="dxa"/>
+            <w:vMerge/>
+            <w:vAlign w:val="center"/>
+          </w:tcPr>
+          <w:p>
+            <w:pPr>
+              <w:jc w:val="center"/>
+              <w:rPr>
+                <w:rFonts w:ascii="TT Firs Neue" w:hAnsi="TT Firs Neue"/>
+                <w:color w:val="050A04"/>
+                <w:sz w:val="21"/>
+                <w:shd w:val="clear" w:color="auto" w:fill="FFFFFF"/>
+              </w:rPr>
+            </w:pPr>
+          </w:p>
+        </w:tc>
+        <w:tc>
+          <w:tcPr>
+            <w:tcW w:w="1222" w:type="dxa"/>
+            <w:vMerge/>
+            <w:vAlign w:val="center"/>
+          </w:tcPr>
+          <w:p>
+            <w:pPr>
+              <w:jc w:val="center"/>
+              <w:rPr>
+                <w:rFonts w:ascii="TT Firs Neue" w:hAnsi="TT Firs Neue"/>
+                <w:color w:val="050A04"/>
+                <w:sz w:val="21"/>
+                <w:szCs w:val="21"/>
+                <w:shd w:val="clear" w:color="auto" w:fill="FFFFFF"/>
+              </w:rPr>
+            </w:pPr>
+          </w:p>
+        </w:tc>
+        <w:tc>
+          <w:tcPr>
+            <w:tcW w:w="1391" w:type="dxa"/>
+            <w:vMerge/>
+            <w:vAlign w:val="center"/>
+          </w:tcPr>
+          <w:p>
+            <w:pPr>
+              <w:jc w:val="center"/>
+              <w:rPr>
+                <w:rFonts w:ascii="TT Firs Neue" w:hAnsi="TT Firs Neue"/>
+                <w:color w:val="050A04"/>
+                <w:sz w:val="21"/>
+                <w:szCs w:val="21"/>
+                <w:shd w:val="clear" w:color="auto" w:fill="FFFFFF"/>
+              </w:rPr>
+            </w:pPr>
+          </w:p>
+        </w:tc>
+        <w:tc>
+          <w:tcPr>
+            <w:tcW w:w="905" w:type="dxa"/>
+            <w:vMerge/>
+            <w:vAlign w:val="center"/>
+          </w:tcPr>
+          <w:p>
+            <w:pPr>
+              <w:jc w:val="center"/>
+              <w:rPr>
+                <w:rFonts w:ascii="TT Firs Neue" w:hAnsi="TT Firs Neue"/>
+                <w:color w:val="050A04"/>
+                <w:sz w:val="21"/>
+                <w:szCs w:val="21"/>
+                <w:shd w:val="clear" w:color="auto" w:fill="FFFFFF"/>
+              </w:rPr>
+            </w:pPr>
+          </w:p>
+        </w:tc>
+        <w:tc>
+          <w:tcPr>
+            <w:tcW w:w="1142" w:type="dxa"/>
+            <w:vMerge/>
+            <w:vAlign w:val="center"/>
+          </w:tcPr>
+          <w:p>
+            <w:pPr>
+              <w:jc w:val="center"/>
+              <w:rPr>
+                <w:rFonts w:ascii="TT Firs Neue" w:hAnsi="TT Firs Neue"/>
+                <w:color w:val="050A04"/>
+                <w:sz w:val="21"/>
+                <w:szCs w:val="21"/>
+                <w:shd w:val="clear" w:color="auto" w:fill="FFFFFF"/>
+              </w:rPr>
+            </w:pPr>
+          </w:p>
+        </w:tc>
+        <w:tc>
+          <w:tcPr>
+            <w:tcW w:w="671" w:type="dxa"/>
+            <w:vAlign w:val="center"/>
+          </w:tcPr>
+          <w:p>
+            <w:pPr>
+              <w:jc w:val="center"/>
+              <w:rPr>
+                <w:rFonts w:ascii="TT Firs Neue" w:hAnsi="TT Firs Neue"/>
+                <w:color w:val="050A04"/>
+                <w:sz w:val="21"/>
+                <w:szCs w:val="21"/>
+                <w:shd w:val="clear" w:color="auto" w:fill="FFFFFF"/>
+              </w:rPr>
+            </w:pPr>
+            <w:r>
+              <w:rPr>
+                <w:rFonts w:ascii="TT Firs Neue" w:hAnsi="TT Firs Neue"/>
+                <w:color w:val="050A04"/>
+                <w:sz w:val="21"/>
+                <w:szCs w:val="21"/>
+                <w:shd w:val="clear" w:color="auto" w:fill="FFFFFF"/>
+              </w:rPr>
+              <w:t>Вес</w:t>
+            </w:r>
+          </w:p>
+        </w:tc>
+        <w:tc>
+          <w:tcPr>
+            <w:tcW w:w="671" w:type="dxa"/>
+            <w:vAlign w:val="center"/>
+          </w:tcPr>
+          <w:p>
+            <w:pPr>
+              <w:jc w:val="center"/>
+              <w:rPr>
+                <w:rFonts w:ascii="TT Firs Neue" w:hAnsi="TT Firs Neue"/>
+                <w:color w:val="050A04"/>
+                <w:sz w:val="21"/>
+                <w:szCs w:val="21"/>
+                <w:shd w:val="clear" w:color="auto" w:fill="FFFFFF"/>
+              </w:rPr>
+            </w:pPr>
+            <w:proofErr w:type="spellStart"/>
+            <w:r>
+              <w:rPr>
+                <w:rFonts w:ascii="TT Firs Neue" w:hAnsi="TT Firs Neue"/>
+                <w:color w:val="050A04"/>
+                <w:sz w:val="21"/>
+                <w:szCs w:val="21"/>
+                <w:shd w:val="clear" w:color="auto" w:fill="FFFFFF"/>
+              </w:rPr>
+              <w:t>Обьем</w:t>
+            </w:r>
+            <w:proofErr w:type="spellEnd"/>
+          </w:p>
+        </w:tc>
+        <w:tc>
+          <w:tcPr>
+            <w:tcW w:w="1585" w:type="dxa"/>
+            <w:vMerge/>
+            <w:vAlign w:val="center"/>
+          </w:tcPr>
+          <w:p>
+            <w:pPr>
+              <w:jc w:val="center"/>
+              <w:rPr>
+                <w:rFonts w:ascii="TT Firs Neue" w:hAnsi="TT Firs Neue"/>
+                <w:color w:val="050A04"/>
+                <w:sz w:val="21"/>
+                <w:szCs w:val="21"/>
+                <w:shd w:val="clear" w:color="auto" w:fill="FFFFFF"/>
+              </w:rPr>
+            </w:pPr>
+          </w:p>
+        </w:tc>
+      </w:tr>
+      <w:tr>
+        <w:trPr>
+          <w:trHeight w:val="624"/>
+          <w:jc w:val="center"/>
+        </w:trPr>
+        <w:tc>
+          <w:tcPr>
+            <w:tcW w:w="10456" w:type="dxa"/>
+            <w:gridSpan w:val="10"/>
+            <w:vAlign w:val="center"/>
+          </w:tcPr>
+          <w:p>
+            <w:pPr>
+              <w:jc w:val="center"/>
+              <w:rPr>
+                <w:sz w:val="21"/>
+                <w:lang w:val="en-US"/>
+              </w:rPr>
+            </w:pPr>
+            <w:r>
+              <w:rPr>
+                <w:sz w:val="21"/>
+                <w:lang w:val="en-US"/>
+              </w:rPr>
+              <w:t>{%</w:t>
+            </w:r>
+            <w:r>
+              <w:rPr>
+                <w:sz w:val="21"/>
+                <w:lang w:val="en-US"/>
+              </w:rPr>
+              <w:t>tr</w:t>
+            </w:r>
+            <w:r>
+              <w:rPr>
+                <w:sz w:val="21"/>
+                <w:lang w:val="en-US"/>
+              </w:rPr>
+              <w:t xml:space="preserve"> for </w:t>
+            </w:r>
+            <w:r>
+              <w:rPr>
+                <w:sz w:val="21"/>
+                <w:lang w:val="en-US"/>
+              </w:rPr>
+              <w:t>s</w:t>
+            </w:r>
+            <w:r>
+              <w:rPr>
+                <w:sz w:val="21"/>
+                <w:lang w:val="en-US"/>
+              </w:rPr>
+              <w:t>tage</w:t>
+            </w:r>
+            <w:r>
+              <w:rPr>
+                <w:sz w:val="21"/>
+                <w:lang w:val="en-US"/>
+              </w:rPr>
+              <w:t xml:space="preserve"> </w:t>
+            </w:r>
+            <w:r>
+              <w:rPr>
+                <w:sz w:val="21"/>
+                <w:lang w:val="en-US"/>
+              </w:rPr>
+              <w:t>i</w:t>
+            </w:r>
+            <w:r>
+              <w:rPr>
+                <w:sz w:val="21"/>
+                <w:lang w:val="en-US"/>
+              </w:rPr>
+              <w:t>n</w:t>
+            </w:r>
+            <w:r>
+              <w:rPr>
+                <w:sz w:val="21"/>
+                <w:lang w:val="en-US"/>
+              </w:rPr>
+              <w:t xml:space="preserve"> stages %}</w:t>
+            </w:r>
+          </w:p>
+        </w:tc>
+      </w:tr>
+      <w:tr>
+        <w:trPr>
+          <w:trHeight w:val="660"/>
+          <w:jc w:val="center"/>
+        </w:trPr>
+        <w:tc>
+          <w:tcPr>
+            <w:tcW w:w="810" w:type="dxa"/>
+            <w:vMerge w:val="restart"/>
+            <w:vAlign w:val="center"/>
+          </w:tcPr>
+          <w:p>
+            <w:pPr>
+              <w:jc w:val="center"/>
+              <w:rPr>
+                <w:sz w:val="21"/>
+                <w:lang w:val="en-US"/>
+              </w:rPr>
+            </w:pPr>
+            <w:r>
+              <w:rPr>
+                <w:sz w:val="21"/>
+                <w:lang w:val="en-US"/>
+              </w:rPr>
+              <w:t>{{ stage[0] }}</w:t>
+            </w:r>
+          </w:p>
+        </w:tc>
+        <w:tc>
+          <w:tcPr>
+            <w:tcW w:w="755" w:type="dxa"/>
+            <w:vMerge w:val="restart"/>
+            <w:vAlign w:val="center"/>
+          </w:tcPr>
+          <w:p>
+            <w:pPr>
+              <w:jc w:val="center"/>
+              <w:rPr>
+                <w:sz w:val="21"/>
+                <w:lang w:val="kk-KZ"/>
+              </w:rPr>
+            </w:pPr>
+            <w:proofErr w:type="spellStart"/>
+            <w:r>
+              <w:rPr>
+                <w:sz w:val="21"/>
+                <w:lang w:val="kk-KZ"/>
+              </w:rPr>
+              <w:t>Погрузка</w:t>
+            </w:r>
+            <w:proofErr w:type="spellEnd"/>
+          </w:p>
+        </w:tc>
+        <w:tc>
+          <w:tcPr>
+            <w:tcW w:w="1304" w:type="dxa"/>
+            <w:vMerge w:val="restart"/>
+            <w:vAlign w:val="center"/>
+          </w:tcPr>
+          <w:p>
+            <w:pPr>
+              <w:jc w:val="center"/>
+              <w:rPr>
+                <w:sz w:val="21"/>
+                <w:lang w:val="en-US"/>
+              </w:rPr>
+            </w:pPr>
+            <w:r>
+              <w:rPr>
+                <w:sz w:val="21"/>
+                <w:lang w:val="en-US"/>
+              </w:rPr>
+              <w:t>{{ stage[1].</w:t>
+            </w:r>
+            <w:r>
+              <w:rPr>
+                <w:sz w:val="21"/>
+                <w:lang w:val="en-US"/>
+              </w:rPr>
+              <w:t>datet</w:t>
+            </w:r>
+            <w:r>
+              <w:rPr>
+                <w:sz w:val="21"/>
+                <w:lang w:val="en-US"/>
+              </w:rPr>
+              <w:t>i</w:t>
+            </w:r>
+            <w:r>
+              <w:rPr>
+                <w:sz w:val="21"/>
+                <w:lang w:val="en-US"/>
+              </w:rPr>
+              <w:t>me</w:t>
+            </w:r>
+            <w:r>
+              <w:rPr>
+                <w:sz w:val="21"/>
+                <w:lang w:val="en-US"/>
+              </w:rPr>
+              <w:t>}}</w:t>
+            </w:r>
+          </w:p>
+        </w:tc>
+        <w:tc>
+          <w:tcPr>
+            <w:tcW w:w="1222" w:type="dxa"/>
+            <w:vMerge w:val="restart"/>
+            <w:vAlign w:val="center"/>
+          </w:tcPr>
+          <w:p>
+            <w:pPr>
+              <w:jc w:val="center"/>
+              <w:rPr>
+                <w:sz w:val="21"/>
+                <w:lang w:val="en-US"/>
+              </w:rPr>
+            </w:pPr>
+            <w:r>
+              <w:rPr>
+                <w:sz w:val="21"/>
+                <w:lang w:val="en-US"/>
+              </w:rPr>
+              <w:t>{{ stage[1].company }}</w:t>
+            </w:r>
+          </w:p>
+        </w:tc>
+        <w:tc>
+          <w:tcPr>
+            <w:tcW w:w="1391" w:type="dxa"/>
+            <w:vMerge w:val="restart"/>
+            <w:vAlign w:val="center"/>
+          </w:tcPr>
+          <w:p>
+            <w:pPr>
+              <w:jc w:val="center"/>
+              <w:rPr>
+                <w:sz w:val="21"/>
+                <w:lang w:val="en-US"/>
+              </w:rPr>
+            </w:pPr>
+            <w:r>
+              <w:rPr>
+                <w:sz w:val="21"/>
+                <w:lang w:val="en-US"/>
+              </w:rPr>
+              <w:t>{{ stage[1].</w:t>
+            </w:r>
+            <w:proofErr w:type="spellStart"/>
+            <w:r>
+              <w:rPr>
+                <w:sz w:val="21"/>
+                <w:lang w:val="en-US"/>
+              </w:rPr>
+              <w:t>postal_code</w:t>
+            </w:r>
+            <w:proofErr w:type="spellEnd"/>
+            <w:r>
+              <w:rPr>
+                <w:sz w:val="21"/>
+                <w:lang w:val="en-US"/>
+              </w:rPr>
+              <w:t xml:space="preserve"> }}</w:t>
+            </w:r>
+          </w:p>
+        </w:tc>
+        <w:tc>
+          <w:tcPr>
+            <w:tcW w:w="905" w:type="dxa"/>
+            <w:vMerge w:val="restart"/>
+            <w:vAlign w:val="center"/>
+          </w:tcPr>
+          <w:p>
+            <w:pPr>
+              <w:jc w:val="center"/>
+              <w:rPr>
+                <w:sz w:val="21"/>
+                <w:lang w:val="en-US"/>
+              </w:rPr>
+            </w:pPr>
+            <w:r>
+              <w:rPr>
+                <w:sz w:val="21"/>
+                <w:lang w:val="en-US"/>
+              </w:rPr>
+              <w:t>{{ stage[1].city }}</w:t>
+            </w:r>
+          </w:p>
+        </w:tc>
+        <w:tc>
+          <w:tcPr>
+            <w:tcW w:w="1142" w:type="dxa"/>
+            <w:vMerge w:val="restart"/>
+            <w:vAlign w:val="center"/>
+          </w:tcPr>
+          <w:p>
+            <w:pPr>
+              <w:jc w:val="center"/>
+              <w:rPr>
+                <w:sz w:val="21"/>
+                <w:lang w:val="en-US"/>
+              </w:rPr>
+            </w:pPr>
+            <w:r>
+              <w:rPr>
+                <w:sz w:val="21"/>
+                <w:lang w:val="en-US"/>
+              </w:rPr>
+              <w:t>{{ stage[1].address }}</w:t>
+            </w:r>
+          </w:p>
+        </w:tc>
+        <w:tc>
+          <w:tcPr>
+            <w:tcW w:w="1342" w:type="dxa"/>
+            <w:gridSpan w:val="2"/>
+            <w:vAlign w:val="center"/>
+          </w:tcPr>
+          <w:p>
+            <w:pPr>
+              <w:jc w:val="center"/>
+              <w:rPr>
+                <w:sz w:val="21"/>
+                <w:lang w:val="en-US"/>
+              </w:rPr>
+            </w:pPr>
+            <w:r>
+              <w:rPr>
+                <w:sz w:val="21"/>
+                <w:lang w:val="en-US"/>
+              </w:rPr>
+              <w:t>{{ stage[3] }}</w:t>
+            </w:r>
+          </w:p>
+        </w:tc>
+        <w:tc>
+          <w:tcPr>
+            <w:tcW w:w="1585" w:type="dxa"/>
+            <w:vMerge w:val="restart"/>
+            <w:vAlign w:val="center"/>
+          </w:tcPr>
+          <w:p>
+            <w:pPr>
+              <w:jc w:val="center"/>
+              <w:rPr>
+                <w:sz w:val="21"/>
+                <w:lang w:val="en-US"/>
+              </w:rPr>
+            </w:pPr>
+            <w:r>
+              <w:rPr>
+                <w:sz w:val="21"/>
+                <w:lang w:val="en-US"/>
+              </w:rPr>
+              <w:t>{{ stage[1].</w:t>
+            </w:r>
+            <w:proofErr w:type="spellStart"/>
+            <w:r>
+              <w:rPr>
+                <w:sz w:val="21"/>
+                <w:lang w:val="en-US"/>
+              </w:rPr>
+              <w:t>contact_person</w:t>
+            </w:r>
+            <w:proofErr w:type="spellEnd"/>
+            <w:r>
+              <w:rPr>
+                <w:sz w:val="21"/>
+                <w:lang w:val="en-US"/>
+              </w:rPr>
+              <w:t xml:space="preserve"> }}</w:t>
+            </w:r>
+          </w:p>
+        </w:tc>
+      </w:tr>
+      <w:tr>
+        <w:trPr>
+          <w:trHeight w:val="660"/>
+          <w:jc w:val="center"/>
+        </w:trPr>
+        <w:tc>
+          <w:tcPr>
+            <w:tcW w:w="810" w:type="dxa"/>
+            <w:vMerge/>
+            <w:vAlign w:val="center"/>
+          </w:tcPr>
+          <w:p>
+            <w:pPr>
+              <w:jc w:val="center"/>
+              <w:rPr>
+                <w:sz w:val="21"/>
+                <w:lang w:val="en-US"/>
+              </w:rPr>
+            </w:pPr>
+          </w:p>
+        </w:tc>
+        <w:tc>
+          <w:tcPr>
+            <w:tcW w:w="755" w:type="dxa"/>
+            <w:vMerge/>
+            <w:vAlign w:val="center"/>
+          </w:tcPr>
+          <w:p>
+            <w:pPr>
+              <w:jc w:val="center"/>
+              <w:rPr>
+                <w:sz w:val="21"/>
+                <w:lang w:val="kk-KZ"/>
+              </w:rPr>
+            </w:pPr>
+          </w:p>
+        </w:tc>
+        <w:tc>
+          <w:tcPr>
+            <w:tcW w:w="1304" w:type="dxa"/>
+            <w:vMerge/>
+            <w:vAlign w:val="center"/>
+          </w:tcPr>
+          <w:p>
+            <w:pPr>
+              <w:jc w:val="center"/>
+              <w:rPr>
+                <w:sz w:val="21"/>
+                <w:lang w:val="en-US"/>
+              </w:rPr>
+            </w:pPr>
+          </w:p>
+        </w:tc>
+        <w:tc>
+          <w:tcPr>
+            <w:tcW w:w="1222" w:type="dxa"/>
+            <w:vMerge/>
+            <w:vAlign w:val="center"/>
+          </w:tcPr>
+          <w:p>
+            <w:pPr>
+              <w:jc w:val="center"/>
+              <w:rPr>
+                <w:sz w:val="21"/>
+                <w:lang w:val="en-US"/>
+              </w:rPr>
+            </w:pPr>
+          </w:p>
+        </w:tc>
+        <w:tc>
+          <w:tcPr>
+            <w:tcW w:w="1391" w:type="dxa"/>
+            <w:vMerge/>
+            <w:vAlign w:val="center"/>
+          </w:tcPr>
+          <w:p>
+            <w:pPr>
+              <w:jc w:val="center"/>
+              <w:rPr>
+                <w:sz w:val="21"/>
+                <w:lang w:val="en-US"/>
+              </w:rPr>
+            </w:pPr>
+          </w:p>
+        </w:tc>
+        <w:tc>
+          <w:tcPr>
+            <w:tcW w:w="905" w:type="dxa"/>
+            <w:vMerge/>
+            <w:vAlign w:val="center"/>
+          </w:tcPr>
+          <w:p>
+            <w:pPr>
+              <w:jc w:val="center"/>
+              <w:rPr>
+                <w:sz w:val="21"/>
+                <w:lang w:val="en-US"/>
+              </w:rPr>
+            </w:pPr>
+          </w:p>
+        </w:tc>
+        <w:tc>
+          <w:tcPr>
+            <w:tcW w:w="1142" w:type="dxa"/>
+            <w:vMerge/>
+            <w:vAlign w:val="center"/>
+          </w:tcPr>
+          <w:p>
+            <w:pPr>
+              <w:jc w:val="center"/>
+              <w:rPr>
+                <w:sz w:val="21"/>
+                <w:lang w:val="en-US"/>
+              </w:rPr>
+            </w:pPr>
+          </w:p>
+        </w:tc>
+        <w:tc>
+          <w:tcPr>
+            <w:tcW w:w="671" w:type="dxa"/>
+            <w:vAlign w:val="center"/>
+          </w:tcPr>
+          <w:p>
+            <w:pPr>
+              <w:jc w:val="center"/>
+              <w:rPr>
+                <w:sz w:val="21"/>
+                <w:lang w:val="en-US"/>
+              </w:rPr>
+            </w:pPr>
+            <w:r>
+              <w:rPr>
+                <w:sz w:val="21"/>
+                <w:lang w:val="en-US"/>
+              </w:rPr>
+              <w:t>{{ stage[4] }}</w:t>
+            </w:r>
+          </w:p>
+        </w:tc>
+        <w:tc>
+          <w:tcPr>
+            <w:tcW w:w="671" w:type="dxa"/>
+            <w:vAlign w:val="center"/>
+          </w:tcPr>
+          <w:p>
+            <w:pPr>
+              <w:jc w:val="center"/>
+              <w:rPr>
+                <w:sz w:val="21"/>
+                <w:lang w:val="en-US"/>
+              </w:rPr>
+            </w:pPr>
+            <w:r>
+              <w:rPr>
+                <w:sz w:val="21"/>
+                <w:lang w:val="en-US"/>
+              </w:rPr>
+              <w:t>{{ stage[5] }}</w:t>
+            </w:r>
+          </w:p>
+        </w:tc>
+        <w:tc>
+          <w:tcPr>
+            <w:tcW w:w="1585" w:type="dxa"/>
+            <w:vMerge/>
+            <w:vAlign w:val="center"/>
+          </w:tcPr>
+          <w:p>
+            <w:pPr>
+              <w:jc w:val="center"/>
+              <w:rPr>
+                <w:sz w:val="21"/>
+                <w:lang w:val="en-US"/>
+              </w:rPr>
+            </w:pPr>
+          </w:p>
+        </w:tc>
+      </w:tr>
+      <w:tr>
+        <w:trPr>
+          <w:trHeight w:val="858"/>
+          <w:jc w:val="center"/>
+        </w:trPr>
+        <w:tc>
+          <w:tcPr>
+            <w:tcW w:w="810" w:type="dxa"/>
+            <w:vMerge/>
+            <w:vAlign w:val="center"/>
+          </w:tcPr>
+          <w:p>
+            <w:pPr>
+              <w:jc w:val="center"/>
+              <w:rPr>
+                <w:sz w:val="21"/>
+                <w:lang w:val="kk-KZ"/>
+              </w:rPr>
+            </w:pPr>
+          </w:p>
+        </w:tc>
+        <w:tc>
+          <w:tcPr>
+            <w:tcW w:w="755" w:type="dxa"/>
+            <w:vMerge w:val="restart"/>
+            <w:vAlign w:val="center"/>
+          </w:tcPr>
+          <w:p>
+            <w:pPr>
+              <w:jc w:val="center"/>
+              <w:rPr>
+                <w:sz w:val="21"/>
+                <w:lang w:val="kk-KZ"/>
+              </w:rPr>
+            </w:pPr>
+            <w:proofErr w:type="spellStart"/>
+            <w:r>
+              <w:rPr>
+                <w:sz w:val="21"/>
+                <w:lang w:val="kk-KZ"/>
+              </w:rPr>
+              <w:t>Выгрузка</w:t>
+            </w:r>
+            <w:proofErr w:type="spellEnd"/>
+          </w:p>
+        </w:tc>
+        <w:tc>
+          <w:tcPr>
+            <w:tcW w:w="1304" w:type="dxa"/>
+            <w:vMerge w:val="restart"/>
+            <w:vAlign w:val="center"/>
+          </w:tcPr>
+          <w:p>
+            <w:pPr>
+              <w:jc w:val="center"/>
+              <w:rPr>
+                <w:sz w:val="21"/>
+                <w:lang w:val="en-US"/>
+              </w:rPr>
+            </w:pPr>
+            <w:r>
+              <w:rPr>
+                <w:sz w:val="21"/>
+                <w:lang w:val="en-US"/>
+              </w:rPr>
+              <w:t>{{ stage[2].</w:t>
+            </w:r>
+            <w:r>
+              <w:rPr>
+                <w:sz w:val="21"/>
+                <w:lang w:val="en-US"/>
+              </w:rPr>
+              <w:t>datetime</w:t>
+            </w:r>
+            <w:r>
+              <w:rPr>
+                <w:sz w:val="21"/>
+                <w:lang w:val="en-US"/>
+              </w:rPr>
+              <w:t xml:space="preserve"> }}</w:t>
+            </w:r>
+          </w:p>
+        </w:tc>
+        <w:tc>
+          <w:tcPr>
+            <w:tcW w:w="1222" w:type="dxa"/>
+            <w:vMerge w:val="restart"/>
+            <w:vAlign w:val="center"/>
+          </w:tcPr>
+          <w:p>
+            <w:pPr>
+              <w:jc w:val="center"/>
+              <w:rPr>
+                <w:sz w:val="21"/>
+                <w:lang w:val="kk-KZ"/>
+              </w:rPr>
+            </w:pPr>
+            <w:r>
+              <w:rPr>
+                <w:sz w:val="21"/>
+                <w:lang w:val="en-US"/>
+              </w:rPr>
+              <w:t>{{ stage[2].company }}</w:t>
+            </w:r>
+          </w:p>
+        </w:tc>
+        <w:tc>
+          <w:tcPr>
+            <w:tcW w:w="1391" w:type="dxa"/>
+            <w:vMerge w:val="restart"/>
+            <w:vAlign w:val="center"/>
+          </w:tcPr>
+          <w:p>
+            <w:pPr>
+              <w:jc w:val="center"/>
+              <w:rPr>
+                <w:sz w:val="21"/>
+                <w:lang w:val="en-US"/>
+              </w:rPr>
+            </w:pPr>
+            <w:r>
+              <w:rPr>
+                <w:sz w:val="21"/>
+                <w:lang w:val="en-US"/>
+              </w:rPr>
+              <w:t>{{ stage[2].</w:t>
+            </w:r>
+            <w:proofErr w:type="spellStart"/>
+            <w:r>
+              <w:rPr>
+                <w:sz w:val="21"/>
+                <w:lang w:val="en-US"/>
+              </w:rPr>
+              <w:t>postal_code</w:t>
+            </w:r>
+            <w:proofErr w:type="spellEnd"/>
+            <w:r>
+              <w:rPr>
+                <w:sz w:val="21"/>
+                <w:lang w:val="en-US"/>
+              </w:rPr>
+              <w:t xml:space="preserve"> }}</w:t>
+            </w:r>
+          </w:p>
+        </w:tc>
+        <w:tc>
+          <w:tcPr>
+            <w:tcW w:w="905" w:type="dxa"/>
+            <w:vMerge w:val="restart"/>
+            <w:vAlign w:val="center"/>
+          </w:tcPr>
+          <w:p>
+            <w:pPr>
+              <w:jc w:val="center"/>
+              <w:rPr>
+                <w:sz w:val="21"/>
+                <w:lang w:val="en-US"/>
+              </w:rPr>
+            </w:pPr>
+            <w:r>
+              <w:rPr>
+                <w:sz w:val="21"/>
+                <w:lang w:val="en-US"/>
+              </w:rPr>
+              <w:t>{{ stage[2].city }}</w:t>
+            </w:r>
+          </w:p>
+        </w:tc>
+        <w:tc>
+          <w:tcPr>
+            <w:tcW w:w="1142" w:type="dxa"/>
+            <w:vMerge w:val="restart"/>
+            <w:vAlign w:val="center"/>
+          </w:tcPr>
+          <w:p>
+            <w:pPr>
+              <w:jc w:val="center"/>
+              <w:rPr>
+                <w:sz w:val="21"/>
+                <w:lang w:val="kk-KZ"/>
+              </w:rPr>
+            </w:pPr>
+            <w:r>
+              <w:rPr>
+                <w:sz w:val="21"/>
+                <w:lang w:val="en-US"/>
+              </w:rPr>
+              <w:t>{{ stage[2].address }}</w:t>
+            </w:r>
+          </w:p>
+        </w:tc>
+        <w:tc>
+          <w:tcPr>
+            <w:tcW w:w="1342" w:type="dxa"/>
+            <w:gridSpan w:val="2"/>
+            <w:vAlign w:val="center"/>
+          </w:tcPr>
+          <w:p>
+            <w:pPr>
+              <w:jc w:val="center"/>
+              <w:rPr>
+                <w:sz w:val="21"/>
+                <w:lang w:val="kk-KZ"/>
+              </w:rPr>
+            </w:pPr>
+            <w:r>
+              <w:rPr>
+                <w:sz w:val="21"/>
+                <w:lang w:val="en-US"/>
+              </w:rPr>
+              <w:t>{{ stage[3] }}</w:t>
+            </w:r>
+          </w:p>
+        </w:tc>
+        <w:tc>
+          <w:tcPr>
+            <w:tcW w:w="1585" w:type="dxa"/>
+            <w:vMerge w:val="restart"/>
+            <w:vAlign w:val="center"/>
+          </w:tcPr>
+          <w:p>
+            <w:pPr>
+              <w:jc w:val="center"/>
+              <w:rPr>
+                <w:sz w:val="21"/>
+                <w:lang w:val="kk-KZ"/>
+              </w:rPr>
+            </w:pPr>
+            <w:r>
+              <w:rPr>
+                <w:sz w:val="21"/>
+                <w:lang w:val="en-US"/>
+              </w:rPr>
+              <w:t>{{ stage[2].</w:t>
+            </w:r>
+            <w:proofErr w:type="spellStart"/>
+            <w:r>
+              <w:rPr>
+                <w:sz w:val="21"/>
+                <w:lang w:val="en-US"/>
+              </w:rPr>
+              <w:t>contact_person</w:t>
+            </w:r>
+            <w:proofErr w:type="spellEnd"/>
+            <w:r>
+              <w:rPr>
+                <w:sz w:val="21"/>
+                <w:lang w:val="en-US"/>
+              </w:rPr>
+              <w:t xml:space="preserve"> }}</w:t>
+            </w:r>
+          </w:p>
+        </w:tc>
+      </w:tr>
+      <w:tr>
+        <w:trPr>
+          <w:trHeight w:val="858"/>
+          <w:jc w:val="center"/>
+        </w:trPr>
+        <w:tc>
+          <w:tcPr>
+            <w:tcW w:w="810" w:type="dxa"/>
+            <w:vMerge/>
+            <w:vAlign w:val="center"/>
+          </w:tcPr>
+          <w:p>
+            <w:pPr>
+              <w:jc w:val="center"/>
+              <w:rPr>
+                <w:sz w:val="21"/>
+                <w:lang w:val="kk-KZ"/>
+              </w:rPr>
+            </w:pPr>
+          </w:p>
+        </w:tc>
+        <w:tc>
+          <w:tcPr>
+            <w:tcW w:w="755" w:type="dxa"/>
+            <w:vMerge/>
+            <w:vAlign w:val="center"/>
+          </w:tcPr>
+          <w:p>
+            <w:pPr>
+              <w:jc w:val="center"/>
+              <w:rPr>
+                <w:sz w:val="21"/>
+                <w:lang w:val="kk-KZ"/>
+              </w:rPr>
+            </w:pPr>
+          </w:p>
+        </w:tc>
+        <w:tc>
+          <w:tcPr>
+            <w:tcW w:w="1304" w:type="dxa"/>
+            <w:vMerge/>
+            <w:vAlign w:val="center"/>
+          </w:tcPr>
+          <w:p>
+            <w:pPr>
+              <w:jc w:val="center"/>
+              <w:rPr>
+                <w:sz w:val="21"/>
+                <w:lang w:val="en-US"/>
+              </w:rPr>
+            </w:pPr>
+          </w:p>
+        </w:tc>
+        <w:tc>
+          <w:tcPr>
+            <w:tcW w:w="1222" w:type="dxa"/>
+            <w:vMerge/>
+            <w:vAlign w:val="center"/>
+          </w:tcPr>
+          <w:p>
+            <w:pPr>
+              <w:jc w:val="center"/>
+              <w:rPr>
+                <w:sz w:val="21"/>
+                <w:lang w:val="en-US"/>
+              </w:rPr>
+            </w:pPr>
+          </w:p>
+        </w:tc>
+        <w:tc>
+          <w:tcPr>
+            <w:tcW w:w="1391" w:type="dxa"/>
+            <w:vMerge/>
+            <w:vAlign w:val="center"/>
+          </w:tcPr>
+          <w:p>
+            <w:pPr>
+              <w:jc w:val="center"/>
+              <w:rPr>
+                <w:sz w:val="21"/>
+                <w:lang w:val="en-US"/>
+              </w:rPr>
+            </w:pPr>
+          </w:p>
+        </w:tc>
+        <w:tc>
+          <w:tcPr>
+            <w:tcW w:w="905" w:type="dxa"/>
+            <w:vMerge/>
+            <w:vAlign w:val="center"/>
+          </w:tcPr>
+          <w:p>
+            <w:pPr>
+              <w:jc w:val="center"/>
+              <w:rPr>
+                <w:sz w:val="21"/>
+                <w:lang w:val="en-US"/>
+              </w:rPr>
+            </w:pPr>
+          </w:p>
+        </w:tc>
+        <w:tc>
+          <w:tcPr>
+            <w:tcW w:w="1142" w:type="dxa"/>
+            <w:vMerge/>
+            <w:vAlign w:val="center"/>
+          </w:tcPr>
+          <w:p>
+            <w:pPr>
+              <w:jc w:val="center"/>
+              <w:rPr>
+                <w:sz w:val="21"/>
+                <w:lang w:val="en-US"/>
+              </w:rPr>
+            </w:pPr>
+          </w:p>
+        </w:tc>
+        <w:tc>
+          <w:tcPr>
+            <w:tcW w:w="671" w:type="dxa"/>
+            <w:vAlign w:val="center"/>
+          </w:tcPr>
+          <w:p>
+            <w:pPr>
+              <w:jc w:val="center"/>
+              <w:rPr>
+                <w:sz w:val="21"/>
+                <w:lang w:val="en-US"/>
+              </w:rPr>
+            </w:pPr>
+            <w:r>
+              <w:rPr>
+                <w:sz w:val="21"/>
+                <w:lang w:val="en-US"/>
+              </w:rPr>
+              <w:t>{{ stage[4] }}</w:t>
+            </w:r>
+          </w:p>
+        </w:tc>
+        <w:tc>
+          <w:tcPr>
+            <w:tcW w:w="671" w:type="dxa"/>
+            <w:vAlign w:val="center"/>
+          </w:tcPr>
+          <w:p>
+            <w:pPr>
+              <w:jc w:val="center"/>
+              <w:rPr>
+                <w:sz w:val="21"/>
+                <w:lang w:val="en-US"/>
+              </w:rPr>
+            </w:pPr>
+            <w:r>
+              <w:rPr>
+                <w:sz w:val="21"/>
+                <w:lang w:val="en-US"/>
+              </w:rPr>
+              <w:t>{{ stage[5] }}</w:t>
+            </w:r>
+          </w:p>
+        </w:tc>
+        <w:tc>
+          <w:tcPr>
+            <w:tcW w:w="1585" w:type="dxa"/>
+            <w:vMerge/>
+            <w:vAlign w:val="center"/>
+          </w:tcPr>
+          <w:p>
+            <w:pPr>
+              <w:jc w:val="center"/>
+              <w:rPr>
+                <w:sz w:val="21"/>
+                <w:lang w:val="en-US"/>
+              </w:rPr>
+            </w:pPr>
+          </w:p>
+        </w:tc>
+      </w:tr>
+      <w:tr>
+        <w:trPr>
+          <w:trHeight w:val="540"/>
+          <w:jc w:val="center"/>
+        </w:trPr>
+        <w:tc>
+          <w:tcPr>
+            <w:tcW w:w="10456" w:type="dxa"/>
+            <w:gridSpan w:val="10"/>
+            <w:vAlign w:val="center"/>
+          </w:tcPr>
+          <w:p>
+            <w:pPr>
+              <w:jc w:val="center"/>
+              <w:rPr>
+                <w:sz w:val="21"/>
+                <w:lang w:val="en-US"/>
+              </w:rPr>
+            </w:pPr>
+            <w:r>
+              <w:rPr>
+                <w:sz w:val="21"/>
+                <w:lang w:val="en-US"/>
+              </w:rPr>
+              <w:t>{%</w:t>
+            </w:r>
+            <w:r>
+              <w:rPr>
+                <w:sz w:val="21"/>
+                <w:lang w:val="en-US"/>
+              </w:rPr>
+              <w:t>tr</w:t>
+            </w:r>
+            <w:r>
+              <w:rPr>
+                <w:sz w:val="21"/>
+                <w:lang w:val="en-US"/>
+              </w:rPr>
+              <w:t xml:space="preserve"> </w:t>
+            </w:r>
+            <w:proofErr w:type="spellStart"/>
+            <w:r>
+              <w:rPr>
+                <w:sz w:val="21"/>
+                <w:lang w:val="en-US"/>
+              </w:rPr>
+              <w:t>endfor</w:t>
+            </w:r>
+            <w:proofErr w:type="spellEnd"/>
+            <w:r>
+              <w:rPr>
+                <w:sz w:val="21"/>
+                <w:lang w:val="en-US"/>
+              </w:rPr>
+              <w:t xml:space="preserve"> %}</w:t>
+            </w:r>
+          </w:p>
+        </w:tc>
+      </w:tr>
+    </w:tbl>
+    <w:p>
+      <w:pPr>
+        <w:rPr>
+          <w:lang w:val="kk-KZ"/>
+        </w:rPr>
+      </w:pPr>
     </w:p>
     <w:sectPr>
       <w:pgSz w:w="11906" w:h="16838"/>
@@ -2205,6 +4340,24 @@
       </w:tblBorders>
     </w:tblPr>
   </w:style>
+  <w:style w:type="paragraph" w:customStyle="1" w:styleId="Obsahtabulky">
+    <w:name w:val="Obsah tabulky"/>
+    <w:basedOn w:val="a"/>
+    <w:rsid w:val="002060D4"/>
+    <w:pPr>
+      <w:widowControl w:val="0"/>
+      <w:suppressLineNumbers/>
+      <w:suppressAutoHyphens/>
+      <w:spacing w:after="0" w:line="240" w:lineRule="auto"/>
+    </w:pPr>
+    <w:rPr>
+      <w:rFonts w:ascii="Liberation Serif" w:eastAsia="Droid Sans Fallback" w:hAnsi="Liberation Serif" w:cs="FreeSans"/>
+      <w:color w:val="00000A"/>
+      <w:sz w:val="24"/>
+      <w:szCs w:val="24"/>
+      <w:lang w:val="cs-CZ" w:eastAsia="zh-CN" w:bidi="hi-IN"/>
+    </w:rPr>
+  </w:style>
 </w:styles>
 </file>
 

</xml_diff>

<commit_message>
converting to pdf is done
</commit_message>
<xml_diff>
--- a/django_project/api_auction/views/order_pdf_template.docx
+++ b/django_project/api_auction/views/order_pdf_template.docx
@@ -2815,6 +2815,8 @@
               <w:jc w:val="center"/>
               <w:rPr>
                 <w:rFonts w:ascii="TT Firs Neue" w:hAnsi="TT Firs Neue"/>
+                <w:b/>
+                <w:bCs/>
                 <w:color w:val="050A04"/>
                 <w:sz w:val="21"/>
                 <w:szCs w:val="21"/>
@@ -2824,6 +2826,8 @@
             <w:r>
               <w:rPr>
                 <w:rFonts w:ascii="TT Firs Neue" w:hAnsi="TT Firs Neue"/>
+                <w:b/>
+                <w:bCs/>
                 <w:color w:val="050A04"/>
                 <w:sz w:val="21"/>
                 <w:szCs w:val="21"/>
@@ -2843,6 +2847,8 @@
               <w:jc w:val="center"/>
               <w:rPr>
                 <w:rFonts w:ascii="TT Firs Neue" w:hAnsi="TT Firs Neue"/>
+                <w:b/>
+                <w:bCs/>
                 <w:color w:val="050A04"/>
                 <w:sz w:val="21"/>
                 <w:szCs w:val="21"/>
@@ -2853,6 +2859,8 @@
             <w:r>
               <w:rPr>
                 <w:rFonts w:ascii="TT Firs Neue" w:hAnsi="TT Firs Neue"/>
+                <w:b/>
+                <w:bCs/>
                 <w:color w:val="050A04"/>
                 <w:sz w:val="21"/>
                 <w:szCs w:val="21"/>

</xml_diff>